<commit_message>
finalize the documentation and submit
</commit_message>
<xml_diff>
--- a/COMP7142 - Qualification Report - NW25-1.docx
+++ b/COMP7142 - Qualification Report - NW25-1.docx
@@ -527,21 +527,7 @@
                 <w:b/>
                 <w:bCs/>
               </w:rPr>
-              <w:t xml:space="preserve">Step by step to </w:t>
-            </w:r>
-            <w:r>
-              <w:rPr>
-                <w:b/>
-                <w:bCs/>
-              </w:rPr>
-              <w:t>provision infrastructure with terraform</w:t>
-            </w:r>
-            <w:r>
-              <w:rPr>
-                <w:b/>
-                <w:bCs/>
-              </w:rPr>
-              <w:t>:</w:t>
+              <w:t>Step by step to provision infrastructure with terraform:</w:t>
             </w:r>
           </w:p>
           <w:p>
@@ -675,6 +661,9 @@
               <w:cnfStyle w:val="000000000000" w:firstRow="0" w:lastRow="0" w:firstColumn="0" w:lastColumn="0" w:oddVBand="0" w:evenVBand="0" w:oddHBand="0" w:evenHBand="0" w:firstRowFirstColumn="0" w:firstRowLastColumn="0" w:lastRowFirstColumn="0" w:lastRowLastColumn="0"/>
             </w:pPr>
             <w:r>
+              <w:rPr>
+                <w:noProof/>
+              </w:rPr>
               <w:drawing>
                 <wp:inline distT="0" distB="0" distL="0" distR="0" wp14:anchorId="0C261DB0" wp14:editId="2D4D948C">
                   <wp:extent cx="4488815" cy="2512060"/>
@@ -730,6 +719,9 @@
               <w:cnfStyle w:val="000000000000" w:firstRow="0" w:lastRow="0" w:firstColumn="0" w:lastColumn="0" w:oddVBand="0" w:evenVBand="0" w:oddHBand="0" w:evenHBand="0" w:firstRowFirstColumn="0" w:firstRowLastColumn="0" w:lastRowFirstColumn="0" w:lastRowLastColumn="0"/>
             </w:pPr>
             <w:r>
+              <w:rPr>
+                <w:noProof/>
+              </w:rPr>
               <w:drawing>
                 <wp:inline distT="0" distB="0" distL="0" distR="0" wp14:anchorId="6550ABD1" wp14:editId="62DC59B6">
                   <wp:extent cx="4488815" cy="1324610"/>
@@ -779,6 +771,9 @@
               <w:cnfStyle w:val="000000000000" w:firstRow="0" w:lastRow="0" w:firstColumn="0" w:lastColumn="0" w:oddVBand="0" w:evenVBand="0" w:oddHBand="0" w:evenHBand="0" w:firstRowFirstColumn="0" w:firstRowLastColumn="0" w:lastRowFirstColumn="0" w:lastRowLastColumn="0"/>
             </w:pPr>
             <w:r>
+              <w:rPr>
+                <w:noProof/>
+              </w:rPr>
               <w:lastRenderedPageBreak/>
               <w:drawing>
                 <wp:inline distT="0" distB="0" distL="0" distR="0" wp14:anchorId="1964B5BE" wp14:editId="479CEF99">
@@ -1226,6 +1221,9 @@
               <w:cnfStyle w:val="000000000000" w:firstRow="0" w:lastRow="0" w:firstColumn="0" w:lastColumn="0" w:oddVBand="0" w:evenVBand="0" w:oddHBand="0" w:evenHBand="0" w:firstRowFirstColumn="0" w:firstRowLastColumn="0" w:lastRowFirstColumn="0" w:lastRowLastColumn="0"/>
             </w:pPr>
             <w:r>
+              <w:rPr>
+                <w:noProof/>
+              </w:rPr>
               <w:lastRenderedPageBreak/>
               <w:drawing>
                 <wp:inline distT="0" distB="0" distL="0" distR="0" wp14:anchorId="2219592C" wp14:editId="417EBBCF">
@@ -1297,6 +1295,9 @@
               <w:cnfStyle w:val="000000000000" w:firstRow="0" w:lastRow="0" w:firstColumn="0" w:lastColumn="0" w:oddVBand="0" w:evenVBand="0" w:oddHBand="0" w:evenHBand="0" w:firstRowFirstColumn="0" w:firstRowLastColumn="0" w:lastRowFirstColumn="0" w:lastRowLastColumn="0"/>
             </w:pPr>
             <w:r>
+              <w:rPr>
+                <w:noProof/>
+              </w:rPr>
               <w:drawing>
                 <wp:inline distT="0" distB="0" distL="0" distR="0" wp14:anchorId="632A955F" wp14:editId="73B141FD">
                   <wp:extent cx="4488815" cy="1892935"/>
@@ -1618,21 +1619,7 @@
                 <w:b/>
                 <w:bCs/>
               </w:rPr>
-              <w:t xml:space="preserve">Step by step to </w:t>
-            </w:r>
-            <w:r>
-              <w:rPr>
-                <w:b/>
-                <w:bCs/>
-              </w:rPr>
-              <w:t>create an azure container registry (ACR)</w:t>
-            </w:r>
-            <w:r>
-              <w:rPr>
-                <w:b/>
-                <w:bCs/>
-              </w:rPr>
-              <w:t>:</w:t>
+              <w:t>Step by step to create an azure container registry (ACR):</w:t>
             </w:r>
           </w:p>
           <w:p>
@@ -1641,10 +1628,7 @@
               <w:cnfStyle w:val="000000010000" w:firstRow="0" w:lastRow="0" w:firstColumn="0" w:lastColumn="0" w:oddVBand="0" w:evenVBand="0" w:oddHBand="0" w:evenHBand="1" w:firstRowFirstColumn="0" w:firstRowLastColumn="0" w:lastRowFirstColumn="0" w:lastRowLastColumn="0"/>
             </w:pPr>
             <w:r>
-              <w:t>To create ACR and Push the container image I prefer to use</w:t>
-            </w:r>
-            <w:r>
-              <w:t xml:space="preserve"> PowerShell script (push_images.ps1</w:t>
+              <w:t>To create ACR and Push the container image I prefer to use PowerShell script (push_images.ps1</w:t>
             </w:r>
             <w:r>
               <w:t>) you can also manually run using terminal or maybe you prefer to use shell script file, but in this project I made the push_images.ps1 and</w:t>
@@ -1656,13 +1640,7 @@
               <w:t>t</w:t>
             </w:r>
             <w:r>
-              <w:t xml:space="preserve">his script </w:t>
-            </w:r>
-            <w:r>
-              <w:t>will automate</w:t>
-            </w:r>
-            <w:r>
-              <w:t xml:space="preserve"> the creation of the ACR, building both Docker images, tagging them, and pushing them to the new registry.</w:t>
+              <w:t>his script will automate the creation of the ACR, building both Docker images, tagging them, and pushing them to the new registry.</w:t>
             </w:r>
           </w:p>
           <w:p>
@@ -1724,6 +1702,9 @@
               <w:cnfStyle w:val="000000000000" w:firstRow="0" w:lastRow="0" w:firstColumn="0" w:lastColumn="0" w:oddVBand="0" w:evenVBand="0" w:oddHBand="0" w:evenHBand="0" w:firstRowFirstColumn="0" w:firstRowLastColumn="0" w:lastRowFirstColumn="0" w:lastRowLastColumn="0"/>
             </w:pPr>
             <w:r>
+              <w:rPr>
+                <w:noProof/>
+              </w:rPr>
               <w:drawing>
                 <wp:inline distT="0" distB="0" distL="0" distR="0" wp14:anchorId="7FE0AF27" wp14:editId="1DC5BBF4">
                   <wp:extent cx="4389120" cy="4558344"/>
@@ -2021,10 +2002,7 @@
             </w:r>
             <w:proofErr w:type="spellEnd"/>
             <w:r>
-              <w:t xml:space="preserve">, </w:t>
-            </w:r>
-            <w:r>
-              <w:t>./</w:t>
+              <w:t>, ./</w:t>
             </w:r>
             <w:proofErr w:type="spellStart"/>
             <w:r>
@@ -2036,20 +2014,11 @@
             </w:r>
             <w:proofErr w:type="spellStart"/>
             <w:r>
-              <w:t>postgres</w:t>
-            </w:r>
-            <w:r>
-              <w:t>.yaml</w:t>
+              <w:t>postgres.yaml</w:t>
             </w:r>
             <w:proofErr w:type="spellEnd"/>
             <w:r>
-              <w:t>,</w:t>
-            </w:r>
-            <w:r>
-              <w:t xml:space="preserve"> </w:t>
-            </w:r>
-            <w:r>
-              <w:t>./</w:t>
+              <w:t>, ./</w:t>
             </w:r>
             <w:proofErr w:type="spellStart"/>
             <w:r>
@@ -2061,10 +2030,7 @@
             </w:r>
             <w:proofErr w:type="spellStart"/>
             <w:r>
-              <w:t>service</w:t>
-            </w:r>
-            <w:r>
-              <w:t>.yaml</w:t>
+              <w:t>service.yaml</w:t>
             </w:r>
             <w:proofErr w:type="spellEnd"/>
           </w:p>
@@ -2115,21 +2081,7 @@
                 <w:b/>
                 <w:bCs/>
               </w:rPr>
-              <w:t xml:space="preserve">Step by step to </w:t>
-            </w:r>
-            <w:r>
-              <w:rPr>
-                <w:b/>
-                <w:bCs/>
-              </w:rPr>
-              <w:t>deploying the application on AKS</w:t>
-            </w:r>
-            <w:r>
-              <w:rPr>
-                <w:b/>
-                <w:bCs/>
-              </w:rPr>
-              <w:t>:</w:t>
+              <w:t>Step by step to deploying the application on AKS:</w:t>
             </w:r>
           </w:p>
           <w:p>
@@ -2297,6 +2249,9 @@
               <w:cnfStyle w:val="000000000000" w:firstRow="0" w:lastRow="0" w:firstColumn="0" w:lastColumn="0" w:oddVBand="0" w:evenVBand="0" w:oddHBand="0" w:evenHBand="0" w:firstRowFirstColumn="0" w:firstRowLastColumn="0" w:lastRowFirstColumn="0" w:lastRowLastColumn="0"/>
             </w:pPr>
             <w:r>
+              <w:rPr>
+                <w:noProof/>
+              </w:rPr>
               <w:drawing>
                 <wp:inline distT="0" distB="0" distL="0" distR="0" wp14:anchorId="6CCC3A67" wp14:editId="593D2366">
                   <wp:extent cx="3862417" cy="5212080"/>
@@ -2346,6 +2301,9 @@
               <w:cnfStyle w:val="000000000000" w:firstRow="0" w:lastRow="0" w:firstColumn="0" w:lastColumn="0" w:oddVBand="0" w:evenVBand="0" w:oddHBand="0" w:evenHBand="0" w:firstRowFirstColumn="0" w:firstRowLastColumn="0" w:lastRowFirstColumn="0" w:lastRowLastColumn="0"/>
             </w:pPr>
             <w:r>
+              <w:rPr>
+                <w:noProof/>
+              </w:rPr>
               <w:lastRenderedPageBreak/>
               <w:drawing>
                 <wp:inline distT="0" distB="0" distL="0" distR="0" wp14:anchorId="7D86ADBF" wp14:editId="069C343E">
@@ -2411,6 +2369,9 @@
               <w:cnfStyle w:val="000000000000" w:firstRow="0" w:lastRow="0" w:firstColumn="0" w:lastColumn="0" w:oddVBand="0" w:evenVBand="0" w:oddHBand="0" w:evenHBand="0" w:firstRowFirstColumn="0" w:firstRowLastColumn="0" w:lastRowFirstColumn="0" w:lastRowLastColumn="0"/>
             </w:pPr>
             <w:r>
+              <w:rPr>
+                <w:noProof/>
+              </w:rPr>
               <w:drawing>
                 <wp:inline distT="0" distB="0" distL="0" distR="0" wp14:anchorId="20E16CF6" wp14:editId="031DE55A">
                   <wp:extent cx="2255520" cy="3349105"/>
@@ -2599,6 +2560,17 @@
           <w:shd w:val="clear" w:color="auto" w:fill="FFFFFF"/>
         </w:rPr>
         <w:t> </w:t>
+      </w:r>
+      <w:r>
+        <w:rPr>
+          <w:rStyle w:val="eop"/>
+          <w:rFonts w:ascii="Calibri" w:hAnsi="Calibri" w:cs="Calibri"/>
+          <w:color w:val="000000"/>
+          <w:sz w:val="20"/>
+          <w:szCs w:val="20"/>
+          <w:shd w:val="clear" w:color="auto" w:fill="FFFFFF"/>
+        </w:rPr>
+        <w:t xml:space="preserve"> </w:t>
       </w:r>
     </w:p>
     <w:sectPr>
@@ -3658,6 +3630,7 @@
   <w:style w:type="character" w:default="1" w:styleId="DefaultParagraphFont">
     <w:name w:val="Default Paragraph Font"/>
     <w:uiPriority w:val="1"/>
+    <w:semiHidden/>
     <w:unhideWhenUsed/>
   </w:style>
   <w:style w:type="table" w:default="1" w:styleId="TableNormal">

</xml_diff>